<commit_message>
New profile - 29 june
New profile - 29 june
</commit_message>
<xml_diff>
--- a/Sridhar Subramani - Automation  & Manual testing Profile.docx
+++ b/Sridhar Subramani - Automation  & Manual testing Profile.docx
@@ -102,7 +102,20 @@
           <w:sz w:val="22"/>
           <w:szCs w:val="22"/>
         </w:rPr>
-        <w:t>sridharkadhir@gmail.com</w:t>
+        <w:t>contactsridharsubramani</w:t>
+      </w:r>
+      <w:bookmarkStart w:id="0" w:name="_GoBack"/>
+      <w:bookmarkEnd w:id="0"/>
+      <w:r>
+        <w:rPr>
+          <w:rFonts w:asciiTheme="minorHAnsi" w:hAnsiTheme="minorHAnsi" w:cs="Calibri"/>
+          <w:bCs/>
+          <w:i/>
+          <w:color w:val="002060"/>
+          <w:sz w:val="22"/>
+          <w:szCs w:val="22"/>
+        </w:rPr>
+        <w:t>@gmail.com</w:t>
       </w:r>
     </w:p>
     <w:p>
@@ -323,16 +336,27 @@
           <w:szCs w:val="22"/>
           <w:lang w:val="en-GB"/>
         </w:rPr>
-        <w:t>Cognizant Technology Solutions</w:t>
-      </w:r>
-      <w:r>
-        <w:rPr>
-          <w:rFonts w:asciiTheme="minorHAnsi" w:hAnsiTheme="minorHAnsi" w:cs="Calibri"/>
+        <w:t>Vee</w:t>
+      </w:r>
+      <w:r>
+        <w:rPr>
+          <w:rFonts w:asciiTheme="minorHAnsi" w:hAnsiTheme="minorHAnsi" w:cs="Calibri"/>
+          <w:b/>
           <w:color w:val="002060"/>
           <w:sz w:val="22"/>
           <w:szCs w:val="22"/>
           <w:lang w:val="en-GB"/>
         </w:rPr>
+        <w:t xml:space="preserve"> Technology Solutions</w:t>
+      </w:r>
+      <w:r>
+        <w:rPr>
+          <w:rFonts w:asciiTheme="minorHAnsi" w:hAnsiTheme="minorHAnsi" w:cs="Calibri"/>
+          <w:color w:val="002060"/>
+          <w:sz w:val="22"/>
+          <w:szCs w:val="22"/>
+          <w:lang w:val="en-GB"/>
+        </w:rPr>
         <w:t>,</w:t>
       </w:r>
       <w:r>
@@ -353,7 +377,7 @@
           <w:szCs w:val="22"/>
           <w:lang w:val="en-GB"/>
         </w:rPr>
-        <w:t xml:space="preserve"> as </w:t>
+        <w:t xml:space="preserve"> as</w:t>
       </w:r>
       <w:r>
         <w:rPr>
@@ -363,7 +387,7 @@
           <w:szCs w:val="22"/>
           <w:lang w:val="en-GB"/>
         </w:rPr>
-        <w:t>an ASSOCIATE</w:t>
+        <w:t xml:space="preserve"> a</w:t>
       </w:r>
       <w:r>
         <w:rPr>
@@ -373,7 +397,49 @@
           <w:szCs w:val="22"/>
           <w:lang w:val="en-GB"/>
         </w:rPr>
-        <w:t xml:space="preserve"> from Jan 2017</w:t>
+        <w:t xml:space="preserve"> </w:t>
+      </w:r>
+      <w:r>
+        <w:rPr>
+          <w:rFonts w:asciiTheme="minorHAnsi" w:hAnsiTheme="minorHAnsi" w:cs="Calibri"/>
+          <w:b/>
+          <w:color w:val="002060"/>
+          <w:sz w:val="22"/>
+          <w:szCs w:val="22"/>
+          <w:lang w:val="en-GB"/>
+        </w:rPr>
+        <w:t>Software QA lead</w:t>
+      </w:r>
+      <w:r>
+        <w:rPr>
+          <w:rFonts w:asciiTheme="minorHAnsi" w:hAnsiTheme="minorHAnsi" w:cs="Calibri"/>
+          <w:b/>
+          <w:color w:val="002060"/>
+          <w:sz w:val="22"/>
+          <w:szCs w:val="22"/>
+          <w:lang w:val="en-GB"/>
+        </w:rPr>
+        <w:t xml:space="preserve"> </w:t>
+      </w:r>
+      <w:r>
+        <w:rPr>
+          <w:rFonts w:asciiTheme="minorHAnsi" w:hAnsiTheme="minorHAnsi" w:cs="Calibri"/>
+          <w:color w:val="002060"/>
+          <w:sz w:val="22"/>
+          <w:szCs w:val="22"/>
+          <w:lang w:val="en-GB"/>
+        </w:rPr>
+        <w:t>from March</w:t>
+      </w:r>
+      <w:r>
+        <w:rPr>
+          <w:rFonts w:asciiTheme="minorHAnsi" w:hAnsiTheme="minorHAnsi" w:cs="Calibri"/>
+          <w:color w:val="002060"/>
+          <w:sz w:val="22"/>
+          <w:szCs w:val="22"/>
+          <w:lang w:val="en-GB"/>
+        </w:rPr>
+        <w:t xml:space="preserve"> 2017</w:t>
       </w:r>
       <w:r>
         <w:rPr>
@@ -3564,8 +3630,6 @@
         </w:rPr>
         <w:t xml:space="preserve"> Testing</w:t>
       </w:r>
-      <w:bookmarkStart w:id="0" w:name="_GoBack"/>
-      <w:bookmarkEnd w:id="0"/>
       <w:r>
         <w:rPr>
           <w:rFonts w:asciiTheme="minorHAnsi" w:hAnsiTheme="minorHAnsi" w:cs="Calibri"/>

</xml_diff>